<commit_message>
Excel homework - updated submission
</commit_message>
<xml_diff>
--- a/Excel Challenge - MA/Excel Challenge-Questions-MA.docx
+++ b/Excel Challenge - MA/Excel Challenge-Questions-MA.docx
@@ -263,7 +263,30 @@
           <w:rFonts w:ascii="Times New Roman" w:eastAsia="Times New Roman" w:hAnsi="Times New Roman" w:cs="Times New Roman"/>
           <w:szCs w:val="24"/>
         </w:rPr>
-        <w:t xml:space="preserve">Data includes various currency and were not converted into a single currency. For comparison, it is important to evaluate each project under the same metric (currency value). </w:t>
+        <w:t>Data includes various currenc</w:t>
+      </w:r>
+      <w:r>
+        <w:rPr>
+          <w:rFonts w:ascii="Times New Roman" w:eastAsia="Times New Roman" w:hAnsi="Times New Roman" w:cs="Times New Roman"/>
+          <w:szCs w:val="24"/>
+        </w:rPr>
+        <w:t>ies</w:t>
+      </w:r>
+      <w:r>
+        <w:rPr>
+          <w:rFonts w:ascii="Times New Roman" w:eastAsia="Times New Roman" w:hAnsi="Times New Roman" w:cs="Times New Roman"/>
+          <w:szCs w:val="24"/>
+        </w:rPr>
+        <w:t xml:space="preserve"> and were not converted into a single currency. For comparison, it is important to ev</w:t>
+      </w:r>
+      <w:bookmarkStart w:id="0" w:name="_GoBack"/>
+      <w:bookmarkEnd w:id="0"/>
+      <w:r>
+        <w:rPr>
+          <w:rFonts w:ascii="Times New Roman" w:eastAsia="Times New Roman" w:hAnsi="Times New Roman" w:cs="Times New Roman"/>
+          <w:szCs w:val="24"/>
+        </w:rPr>
+        <w:t xml:space="preserve">aluate each project under the same metric (currency value). </w:t>
       </w:r>
     </w:p>
     <w:p>
@@ -367,7 +390,21 @@
           <w:rFonts w:ascii="Times New Roman" w:eastAsia="Times New Roman" w:hAnsi="Times New Roman" w:cs="Times New Roman"/>
           <w:szCs w:val="24"/>
         </w:rPr>
-        <w:t xml:space="preserve">Relationship between project success and backers count. Though all backers contribute different amounts, by analyzing the success rate (by count) versus the number of backers, it would help to evaluate if there are any relationships between these two variables. </w:t>
+        <w:t xml:space="preserve">Relationship between project success and backers count. </w:t>
+      </w:r>
+      <w:r>
+        <w:rPr>
+          <w:rFonts w:ascii="Times New Roman" w:eastAsia="Times New Roman" w:hAnsi="Times New Roman" w:cs="Times New Roman"/>
+          <w:szCs w:val="24"/>
+        </w:rPr>
+        <w:t>Although</w:t>
+      </w:r>
+      <w:r>
+        <w:rPr>
+          <w:rFonts w:ascii="Times New Roman" w:eastAsia="Times New Roman" w:hAnsi="Times New Roman" w:cs="Times New Roman"/>
+          <w:szCs w:val="24"/>
+        </w:rPr>
+        <w:t xml:space="preserve"> backers contribute different amounts, by analyzing the success rate (by count) versus the number of backers, it would help to evaluate if there are any relationships between these two variables. </w:t>
       </w:r>
     </w:p>
     <w:p>
@@ -440,14 +477,14 @@
           <w:rFonts w:ascii="Times New Roman" w:eastAsia="Times New Roman" w:hAnsi="Times New Roman" w:cs="Times New Roman"/>
           <w:szCs w:val="24"/>
         </w:rPr>
-        <w:t>In both the successful and failed projects, the mean represents the data more meaningfully. There is high variability in both data sets (variance of 71</w:t>
-      </w:r>
-      <w:r>
-        <w:rPr>
-          <w:rFonts w:ascii="Times New Roman" w:eastAsia="Times New Roman" w:hAnsi="Times New Roman" w:cs="Times New Roman"/>
-          <w:szCs w:val="24"/>
-        </w:rPr>
-        <w:t>3,167</w:t>
+        <w:t xml:space="preserve">In both the successful and failed projects, the mean represents the data more meaningfully. There is high variability in both data sets (variance of </w:t>
+      </w:r>
+      <w:r>
+        <w:rPr>
+          <w:rFonts w:ascii="Times New Roman" w:eastAsia="Times New Roman" w:hAnsi="Times New Roman" w:cs="Times New Roman"/>
+          <w:szCs w:val="24"/>
+        </w:rPr>
+        <w:t>712,841</w:t>
       </w:r>
       <w:r>
         <w:rPr>
@@ -482,7 +519,7 @@
           <w:rFonts w:ascii="Times New Roman" w:eastAsia="Times New Roman" w:hAnsi="Times New Roman" w:cs="Times New Roman"/>
           <w:szCs w:val="24"/>
         </w:rPr>
-        <w:t>6</w:t>
+        <w:t>3</w:t>
       </w:r>
       <w:r>
         <w:rPr>
@@ -533,24 +570,6 @@
         </w:rPr>
         <w:t xml:space="preserve"> these outlier values better than the median. </w:t>
       </w:r>
-    </w:p>
-    <w:p>
-      <w:pPr>
-        <w:spacing w:before="100" w:beforeAutospacing="1" w:after="100" w:afterAutospacing="1" w:line="240" w:lineRule="auto"/>
-        <w:rPr>
-          <w:rFonts w:ascii="Times New Roman" w:eastAsia="Times New Roman" w:hAnsi="Times New Roman" w:cs="Times New Roman"/>
-          <w:szCs w:val="24"/>
-        </w:rPr>
-      </w:pPr>
-      <w:r>
-        <w:rPr>
-          <w:rFonts w:ascii="Times New Roman" w:eastAsia="Times New Roman" w:hAnsi="Times New Roman" w:cs="Times New Roman"/>
-          <w:szCs w:val="24"/>
-        </w:rPr>
-        <w:t xml:space="preserve">The variance and standard deviation were calculated under the assumption that the data provided is only a sample set of the entire population (i.e. not all successful and unsuccessful projects were included). </w:t>
-      </w:r>
-      <w:bookmarkStart w:id="0" w:name="_GoBack"/>
-      <w:bookmarkEnd w:id="0"/>
     </w:p>
     <w:p>
       <w:pPr>

</xml_diff>